<commit_message>
Added support for handling rendered document.
</commit_message>
<xml_diff>
--- a/platform/BlankTemplate.docx
+++ b/platform/BlankTemplate.docx
@@ -6,6 +6,22 @@
       <w:r>
         <w:t>This is a blank template.</w:t>
       </w:r>
+    </w:p>
+    <w:p/>
+    <w:p>
+      <w:r>
+        <w:t>{</w:t>
+      </w:r>
+      <w:proofErr w:type="spellStart"/>
+      <w:r>
+        <w:t>ClientName</w:t>
+      </w:r>
+      <w:proofErr w:type="spellEnd"/>
+      <w:r>
+        <w:t xml:space="preserve">} </w:t>
+      </w:r>
+    </w:p>
+    <w:p>
       <w:bookmarkStart w:id="0" w:name="_GoBack"/>
       <w:bookmarkEnd w:id="0"/>
     </w:p>
@@ -142,6 +158,7 @@
     <w:lsdException w:name="HTML Sample" w:semiHidden="1" w:unhideWhenUsed="1"/>
     <w:lsdException w:name="HTML Typewriter" w:semiHidden="1" w:unhideWhenUsed="1"/>
     <w:lsdException w:name="HTML Variable" w:semiHidden="1" w:unhideWhenUsed="1"/>
+    <w:lsdException w:name="Normal Table" w:semiHidden="1" w:unhideWhenUsed="1"/>
     <w:lsdException w:name="annotation subject" w:semiHidden="1" w:unhideWhenUsed="1"/>
     <w:lsdException w:name="No List" w:semiHidden="1" w:unhideWhenUsed="1"/>
     <w:lsdException w:name="Outline List 1" w:semiHidden="1" w:unhideWhenUsed="1"/>
@@ -188,8 +205,10 @@
     <w:lsdException w:name="Table Subtle 2" w:semiHidden="1" w:unhideWhenUsed="1"/>
     <w:lsdException w:name="Table Web 1" w:semiHidden="1" w:unhideWhenUsed="1"/>
     <w:lsdException w:name="Table Web 2" w:semiHidden="1" w:unhideWhenUsed="1"/>
+    <w:lsdException w:name="Table Web 3" w:semiHidden="1" w:unhideWhenUsed="1"/>
     <w:lsdException w:name="Balloon Text" w:semiHidden="1" w:unhideWhenUsed="1"/>
     <w:lsdException w:name="Table Grid" w:uiPriority="39"/>
+    <w:lsdException w:name="Table Theme" w:semiHidden="1" w:unhideWhenUsed="1"/>
     <w:lsdException w:name="Placeholder Text" w:semiHidden="1"/>
     <w:lsdException w:name="No Spacing" w:uiPriority="1" w:qFormat="1"/>
     <w:lsdException w:name="Light Shading" w:uiPriority="60"/>

</xml_diff>